<commit_message>
English translation + some adjustments.
</commit_message>
<xml_diff>
--- a/readme.docx
+++ b/readme.docx
@@ -103,13 +103,19 @@
         <w:rPr>
           <w:lang w:val="fr-CA"/>
         </w:rPr>
-        <w:t>À c</w:t>
-      </w:r>
-      <w:r>
-        <w:rPr>
-          <w:lang w:val="fr-CA"/>
-        </w:rPr>
-        <w:t>onsidérations</w:t>
+        <w:t xml:space="preserve">Points </w:t>
+      </w:r>
+      <w:r>
+        <w:rPr>
+          <w:lang w:val="fr-CA"/>
+        </w:rPr>
+        <w:t>c</w:t>
+      </w:r>
+      <w:r>
+        <w:rPr>
+          <w:lang w:val="fr-CA"/>
+        </w:rPr>
+        <w:t>onsidérés</w:t>
       </w:r>
     </w:p>
     <w:p>
@@ -127,7 +133,7 @@
         <w:rPr>
           <w:lang w:val="fr-CA"/>
         </w:rPr>
-        <w:t>L’accessibilité</w:t>
+        <w:t>Respect des instructions</w:t>
       </w:r>
     </w:p>
     <w:p>
@@ -145,7 +151,15 @@
         <w:rPr>
           <w:lang w:val="fr-CA"/>
         </w:rPr>
-        <w:t>Maintenabilité</w:t>
+        <w:t>P</w:t>
+      </w:r>
+      <w:bookmarkStart w:id="0" w:name="_GoBack"/>
+      <w:bookmarkEnd w:id="0"/>
+      <w:r>
+        <w:rPr>
+          <w:lang w:val="fr-CA"/>
+        </w:rPr>
+        <w:t>erformances</w:t>
       </w:r>
     </w:p>
     <w:p>
@@ -163,7 +177,7 @@
         <w:rPr>
           <w:lang w:val="fr-CA"/>
         </w:rPr>
-        <w:t>Qualité du code</w:t>
+        <w:t>Portabilité</w:t>
       </w:r>
     </w:p>
     <w:p>
@@ -181,7 +195,7 @@
         <w:rPr>
           <w:lang w:val="fr-CA"/>
         </w:rPr>
-        <w:t>Soucis des performances</w:t>
+        <w:t>Qualité du code</w:t>
       </w:r>
     </w:p>
     <w:p>
@@ -217,7 +231,31 @@
         <w:rPr>
           <w:lang w:val="fr-CA"/>
         </w:rPr>
-        <w:t>Portabilité</w:t>
+        <w:t>M</w:t>
+      </w:r>
+      <w:r>
+        <w:rPr>
+          <w:lang w:val="fr-CA"/>
+        </w:rPr>
+        <w:t>aintenabilité</w:t>
+      </w:r>
+    </w:p>
+    <w:p>
+      <w:pPr>
+        <w:pStyle w:val="ListParagraph"/>
+        <w:numPr>
+          <w:ilvl w:val="0"/>
+          <w:numId w:val="6"/>
+        </w:numPr>
+        <w:rPr>
+          <w:lang w:val="fr-CA"/>
+        </w:rPr>
+      </w:pPr>
+      <w:r>
+        <w:rPr>
+          <w:lang w:val="fr-CA"/>
+        </w:rPr>
+        <w:t>L’accessibilité</w:t>
       </w:r>
     </w:p>
     <w:p>
@@ -1308,6 +1346,24 @@
         </w:rPr>
         <w:t>.</w:t>
       </w:r>
+    </w:p>
+    <w:p>
+      <w:pPr>
+        <w:pStyle w:val="ListParagraph"/>
+        <w:numPr>
+          <w:ilvl w:val="1"/>
+          <w:numId w:val="2"/>
+        </w:numPr>
+        <w:rPr>
+          <w:lang w:val="fr-CA"/>
+        </w:rPr>
+      </w:pPr>
+      <w:r>
+        <w:rPr>
+          <w:lang w:val="fr-CA"/>
+        </w:rPr>
+        <w:t>La liste doit être tenue à jour, assurez-vous de répéter l’appel aux API en conséquence.</w:t>
+      </w:r>
       <w:r>
         <w:rPr>
           <w:lang w:val="fr-CA"/>
@@ -1564,14 +1620,12 @@
           <w:lang w:val="fr-CA"/>
         </w:rPr>
       </w:pPr>
-      <w:bookmarkStart w:id="0" w:name="_GoBack"/>
       <w:r>
         <w:rPr>
           <w:lang w:val="fr-CA"/>
         </w:rPr>
         <w:t>L’intégration comporte diverses erreurs d’accessibilité, corrigez-les!</w:t>
       </w:r>
-      <w:bookmarkEnd w:id="0"/>
       <w:r>
         <w:rPr>
           <w:lang w:val="fr-CA"/>

</xml_diff>